<commit_message>
Added the wireframe V1.2
created some changes on the delete and Home page
</commit_message>
<xml_diff>
--- a/3- Design/Low-Level-Design/Wire Frame.docx
+++ b/3- Design/Low-Level-Design/Wire Frame.docx
@@ -19,6 +19,14 @@
           <w:bCs/>
         </w:rPr>
         <w:t>Wireframe</w:t>
+      </w:r>
+      <w:r>
+        <w:rPr>
+          <w:rFonts w:asciiTheme="majorBidi" w:hAnsiTheme="majorBidi"/>
+          <w:b/>
+          <w:bCs/>
+        </w:rPr>
+        <w:t xml:space="preserve"> V1</w:t>
       </w:r>
     </w:p>
     <w:p/>

</xml_diff>

<commit_message>
Update on delete & add page
On add page, the cancel button was added.

 in the delete page, the details below each car were added.
 +
delete the car wireframe file as it's redundant.
</commit_message>
<xml_diff>
--- a/3- Design/Low-Level-Design/Wire Frame.docx
+++ b/3- Design/Low-Level-Design/Wire Frame.docx
@@ -26,7 +26,7 @@
           <w:b/>
           <w:bCs/>
         </w:rPr>
-        <w:t xml:space="preserve"> V1</w:t>
+        <w:t xml:space="preserve"> </w:t>
       </w:r>
     </w:p>
     <w:p/>
@@ -50,7 +50,7 @@
           <w:szCs w:val="28"/>
           <w:u w:val="single"/>
         </w:rPr>
-        <w:t xml:space="preserve">Landing Page </w:t>
+        <w:t>Web Page</w:t>
       </w:r>
     </w:p>
     <w:p>
@@ -448,17 +448,7 @@
           <w:bCs/>
           <w:sz w:val="28"/>
           <w:szCs w:val="28"/>
-        </w:rPr>
-      </w:pPr>
-    </w:p>
-    <w:p>
-      <w:pPr>
-        <w:rPr>
-          <w:rFonts w:asciiTheme="minorBidi" w:hAnsiTheme="minorBidi"/>
-          <w:b/>
-          <w:bCs/>
-          <w:sz w:val="28"/>
-          <w:szCs w:val="28"/>
+          <w:u w:val="single"/>
         </w:rPr>
       </w:pPr>
       <w:r>
@@ -471,7 +461,7 @@
           <w:szCs w:val="28"/>
         </w:rPr>
         <w:drawing>
-          <wp:inline distT="0" distB="0" distL="0" distR="0" wp14:anchorId="2DEF9427" wp14:editId="608BAAC0">
+          <wp:inline distT="0" distB="0" distL="0" distR="0" wp14:anchorId="230D58B9" wp14:editId="52116488">
             <wp:extent cx="4508390" cy="3442947"/>
             <wp:effectExtent l="0" t="0" r="6985" b="5715"/>
             <wp:docPr id="3" name="Picture 3" descr="Graphical user interface, text&#10;&#10;Description automatically generated"/>
@@ -533,6 +523,18 @@
           <w:u w:val="single"/>
         </w:rPr>
       </w:pPr>
+    </w:p>
+    <w:p>
+      <w:pPr>
+        <w:rPr>
+          <w:rFonts w:asciiTheme="minorBidi" w:hAnsiTheme="minorBidi"/>
+          <w:b/>
+          <w:bCs/>
+          <w:sz w:val="28"/>
+          <w:szCs w:val="28"/>
+          <w:u w:val="single"/>
+        </w:rPr>
+      </w:pPr>
       <w:r>
         <w:rPr>
           <w:rFonts w:asciiTheme="minorBidi" w:hAnsiTheme="minorBidi"/>
@@ -542,7 +544,7 @@
           <w:szCs w:val="28"/>
           <w:u w:val="single"/>
         </w:rPr>
-        <w:t>Admin-Add Cars</w:t>
+        <w:t>Admin-add-car</w:t>
       </w:r>
     </w:p>
     <w:p>
@@ -553,22 +555,70 @@
           <w:bCs/>
           <w:sz w:val="28"/>
           <w:szCs w:val="28"/>
+          <w:u w:val="single"/>
+        </w:rPr>
+      </w:pPr>
+    </w:p>
+    <w:p>
+      <w:pPr>
+        <w:rPr>
+          <w:rFonts w:asciiTheme="minorBidi" w:hAnsiTheme="minorBidi"/>
+          <w:b/>
+          <w:bCs/>
+          <w:sz w:val="28"/>
+          <w:szCs w:val="28"/>
+          <w:u w:val="single"/>
+        </w:rPr>
+      </w:pPr>
+    </w:p>
+    <w:p>
+      <w:pPr>
+        <w:rPr>
+          <w:rFonts w:asciiTheme="minorBidi" w:hAnsiTheme="minorBidi"/>
+          <w:b/>
+          <w:bCs/>
+          <w:sz w:val="28"/>
+          <w:szCs w:val="28"/>
+          <w:u w:val="single"/>
+        </w:rPr>
+      </w:pPr>
+    </w:p>
+    <w:p>
+      <w:pPr>
+        <w:rPr>
+          <w:rFonts w:asciiTheme="minorBidi" w:hAnsiTheme="minorBidi"/>
+          <w:b/>
+          <w:bCs/>
+          <w:sz w:val="28"/>
+          <w:szCs w:val="28"/>
+          <w:u w:val="single"/>
         </w:rPr>
       </w:pPr>
       <w:r>
         <w:rPr>
-          <w:rFonts w:asciiTheme="minorBidi" w:hAnsiTheme="minorBidi"/>
-          <w:b/>
-          <w:bCs/>
           <w:noProof/>
-          <w:sz w:val="28"/>
-          <w:szCs w:val="28"/>
         </w:rPr>
         <w:drawing>
-          <wp:inline distT="0" distB="0" distL="0" distR="0" wp14:anchorId="5E84194A" wp14:editId="69228434">
-            <wp:extent cx="4611757" cy="3523856"/>
-            <wp:effectExtent l="0" t="0" r="0" b="635"/>
-            <wp:docPr id="14" name="Picture 14" descr="Diagram, engineering drawing&#10;&#10;Description automatically generated"/>
+          <wp:anchor distT="0" distB="0" distL="114300" distR="114300" simplePos="0" relativeHeight="251661312" behindDoc="0" locked="0" layoutInCell="1" allowOverlap="1" wp14:anchorId="2B8D36E1" wp14:editId="1FAD6552">
+            <wp:simplePos x="0" y="0"/>
+            <wp:positionH relativeFrom="margin">
+              <wp:posOffset>0</wp:posOffset>
+            </wp:positionH>
+            <wp:positionV relativeFrom="paragraph">
+              <wp:posOffset>-739775</wp:posOffset>
+            </wp:positionV>
+            <wp:extent cx="4752975" cy="3464560"/>
+            <wp:effectExtent l="0" t="0" r="9525" b="2540"/>
+            <wp:wrapThrough wrapText="bothSides">
+              <wp:wrapPolygon edited="0">
+                <wp:start x="0" y="0"/>
+                <wp:lineTo x="0" y="21497"/>
+                <wp:lineTo x="21557" y="21497"/>
+                <wp:lineTo x="21557" y="0"/>
+                <wp:lineTo x="0" y="0"/>
+              </wp:wrapPolygon>
+            </wp:wrapThrough>
+            <wp:docPr id="21" name="Picture 21" descr="Diagram, engineering drawing&#10;&#10;Description automatically generated"/>
             <wp:cNvGraphicFramePr>
               <a:graphicFrameLocks xmlns:a="http://schemas.openxmlformats.org/drawingml/2006/main" noChangeAspect="1"/>
             </wp:cNvGraphicFramePr>
@@ -576,7 +626,7 @@
               <a:graphicData uri="http://schemas.openxmlformats.org/drawingml/2006/picture">
                 <pic:pic xmlns:pic="http://schemas.openxmlformats.org/drawingml/2006/picture">
                   <pic:nvPicPr>
-                    <pic:cNvPr id="14" name="Picture 14" descr="Diagram, engineering drawing&#10;&#10;Description automatically generated"/>
+                    <pic:cNvPr id="21" name="Picture 21" descr="Diagram, engineering drawing&#10;&#10;Description automatically generated"/>
                     <pic:cNvPicPr/>
                   </pic:nvPicPr>
                   <pic:blipFill>
@@ -586,7 +636,7 @@
                           <a14:imgProps xmlns:a14="http://schemas.microsoft.com/office/drawing/2010/main">
                             <a14:imgLayer r:embed="rId15">
                               <a14:imgEffect>
-                                <a14:sharpenSoften amount="25000"/>
+                                <a14:sharpenSoften amount="50000"/>
                               </a14:imgEffect>
                             </a14:imgLayer>
                           </a14:imgProps>
@@ -603,7 +653,7 @@
                   <pic:spPr>
                     <a:xfrm>
                       <a:off x="0" y="0"/>
-                      <a:ext cx="4622975" cy="3532428"/>
+                      <a:ext cx="4752975" cy="3464560"/>
                     </a:xfrm>
                     <a:prstGeom prst="rect">
                       <a:avLst/>
@@ -612,7 +662,13 @@
                 </pic:pic>
               </a:graphicData>
             </a:graphic>
-          </wp:inline>
+            <wp14:sizeRelH relativeFrom="margin">
+              <wp14:pctWidth>0</wp14:pctWidth>
+            </wp14:sizeRelH>
+            <wp14:sizeRelV relativeFrom="margin">
+              <wp14:pctHeight>0</wp14:pctHeight>
+            </wp14:sizeRelV>
+          </wp:anchor>
         </w:drawing>
       </w:r>
     </w:p>
@@ -624,6 +680,91 @@
           <w:bCs/>
           <w:sz w:val="28"/>
           <w:szCs w:val="28"/>
+          <w:u w:val="single"/>
+        </w:rPr>
+      </w:pPr>
+    </w:p>
+    <w:p>
+      <w:pPr>
+        <w:rPr>
+          <w:rFonts w:asciiTheme="minorBidi" w:hAnsiTheme="minorBidi"/>
+          <w:b/>
+          <w:bCs/>
+          <w:sz w:val="28"/>
+          <w:szCs w:val="28"/>
+          <w:u w:val="single"/>
+        </w:rPr>
+      </w:pPr>
+    </w:p>
+    <w:p>
+      <w:pPr>
+        <w:rPr>
+          <w:rFonts w:asciiTheme="minorBidi" w:hAnsiTheme="minorBidi"/>
+          <w:b/>
+          <w:bCs/>
+          <w:sz w:val="28"/>
+          <w:szCs w:val="28"/>
+          <w:u w:val="single"/>
+        </w:rPr>
+      </w:pPr>
+    </w:p>
+    <w:p>
+      <w:pPr>
+        <w:rPr>
+          <w:rFonts w:asciiTheme="minorBidi" w:hAnsiTheme="minorBidi"/>
+          <w:b/>
+          <w:bCs/>
+          <w:sz w:val="28"/>
+          <w:szCs w:val="28"/>
+          <w:u w:val="single"/>
+        </w:rPr>
+      </w:pPr>
+    </w:p>
+    <w:p>
+      <w:pPr>
+        <w:rPr>
+          <w:rFonts w:asciiTheme="minorBidi" w:hAnsiTheme="minorBidi"/>
+          <w:b/>
+          <w:bCs/>
+          <w:sz w:val="28"/>
+          <w:szCs w:val="28"/>
+          <w:u w:val="single"/>
+        </w:rPr>
+      </w:pPr>
+    </w:p>
+    <w:p>
+      <w:pPr>
+        <w:rPr>
+          <w:rFonts w:asciiTheme="minorBidi" w:hAnsiTheme="minorBidi"/>
+          <w:b/>
+          <w:bCs/>
+          <w:sz w:val="28"/>
+          <w:szCs w:val="28"/>
+          <w:u w:val="single"/>
+        </w:rPr>
+      </w:pPr>
+    </w:p>
+    <w:p>
+      <w:pPr>
+        <w:rPr>
+          <w:rFonts w:asciiTheme="minorBidi" w:hAnsiTheme="minorBidi"/>
+          <w:b/>
+          <w:bCs/>
+          <w:sz w:val="28"/>
+          <w:szCs w:val="28"/>
+          <w:u w:val="single"/>
+        </w:rPr>
+      </w:pPr>
+    </w:p>
+    <w:p>
+      <w:pPr>
+        <w:rPr>
+          <w:rFonts w:asciiTheme="minorBidi" w:hAnsiTheme="minorBidi"/>
+          <w:b/>
+          <w:bCs/>
+          <w:sz w:val="28"/>
+          <w:szCs w:val="28"/>
+          <w:u w:val="single"/>
         </w:rPr>
       </w:pPr>
       <w:r>
@@ -633,9 +774,10 @@
           <w:bCs/>
           <w:sz w:val="28"/>
           <w:szCs w:val="28"/>
+          <w:u w:val="single"/>
         </w:rPr>
         <w:lastRenderedPageBreak/>
-        <w:t>Admin-delete cars</w:t>
+        <w:t>Admin-Delete-Car</w:t>
       </w:r>
     </w:p>
     <w:p>
@@ -646,22 +788,213 @@
           <w:bCs/>
           <w:sz w:val="28"/>
           <w:szCs w:val="28"/>
+          <w:u w:val="single"/>
+        </w:rPr>
+      </w:pPr>
+    </w:p>
+    <w:p>
+      <w:pPr>
+        <w:rPr>
+          <w:rFonts w:asciiTheme="minorBidi" w:hAnsiTheme="minorBidi"/>
+          <w:b/>
+          <w:bCs/>
+          <w:sz w:val="28"/>
+          <w:szCs w:val="28"/>
+          <w:u w:val="single"/>
+        </w:rPr>
+      </w:pPr>
+    </w:p>
+    <w:p>
+      <w:pPr>
+        <w:rPr>
+          <w:rFonts w:asciiTheme="minorBidi" w:hAnsiTheme="minorBidi"/>
+          <w:b/>
+          <w:bCs/>
+          <w:sz w:val="28"/>
+          <w:szCs w:val="28"/>
+          <w:u w:val="single"/>
+        </w:rPr>
+      </w:pPr>
+    </w:p>
+    <w:p>
+      <w:pPr>
+        <w:rPr>
+          <w:rFonts w:asciiTheme="minorBidi" w:hAnsiTheme="minorBidi"/>
+          <w:b/>
+          <w:bCs/>
+          <w:sz w:val="28"/>
+          <w:szCs w:val="28"/>
+          <w:u w:val="single"/>
+        </w:rPr>
+      </w:pPr>
+    </w:p>
+    <w:p>
+      <w:pPr>
+        <w:rPr>
+          <w:rFonts w:asciiTheme="minorBidi" w:hAnsiTheme="minorBidi"/>
+          <w:b/>
+          <w:bCs/>
+          <w:sz w:val="28"/>
+          <w:szCs w:val="28"/>
+          <w:u w:val="single"/>
+        </w:rPr>
+      </w:pPr>
+    </w:p>
+    <w:p>
+      <w:pPr>
+        <w:rPr>
+          <w:rFonts w:asciiTheme="minorBidi" w:hAnsiTheme="minorBidi"/>
+          <w:b/>
+          <w:bCs/>
+          <w:sz w:val="28"/>
+          <w:szCs w:val="28"/>
+          <w:u w:val="single"/>
+        </w:rPr>
+      </w:pPr>
+    </w:p>
+    <w:p>
+      <w:pPr>
+        <w:rPr>
+          <w:rFonts w:asciiTheme="minorBidi" w:hAnsiTheme="minorBidi"/>
+          <w:b/>
+          <w:bCs/>
+          <w:sz w:val="28"/>
+          <w:szCs w:val="28"/>
+          <w:u w:val="single"/>
+        </w:rPr>
+      </w:pPr>
+    </w:p>
+    <w:p>
+      <w:pPr>
+        <w:rPr>
+          <w:rFonts w:asciiTheme="minorBidi" w:hAnsiTheme="minorBidi"/>
+          <w:b/>
+          <w:bCs/>
+          <w:sz w:val="28"/>
+          <w:szCs w:val="28"/>
+          <w:u w:val="single"/>
+        </w:rPr>
+      </w:pPr>
+    </w:p>
+    <w:p>
+      <w:pPr>
+        <w:rPr>
+          <w:rFonts w:asciiTheme="minorBidi" w:hAnsiTheme="minorBidi"/>
+          <w:b/>
+          <w:bCs/>
+          <w:noProof/>
+          <w:sz w:val="28"/>
+          <w:szCs w:val="28"/>
+        </w:rPr>
+      </w:pPr>
+    </w:p>
+    <w:p>
+      <w:pPr>
+        <w:rPr>
+          <w:rFonts w:asciiTheme="minorBidi" w:hAnsiTheme="minorBidi"/>
+          <w:b/>
+          <w:bCs/>
+          <w:noProof/>
+          <w:sz w:val="28"/>
+          <w:szCs w:val="28"/>
+        </w:rPr>
+      </w:pPr>
+    </w:p>
+    <w:p>
+      <w:pPr>
+        <w:rPr>
+          <w:rFonts w:asciiTheme="minorBidi" w:hAnsiTheme="minorBidi"/>
+          <w:b/>
+          <w:bCs/>
+          <w:noProof/>
+          <w:sz w:val="28"/>
+          <w:szCs w:val="28"/>
+        </w:rPr>
+      </w:pPr>
+    </w:p>
+    <w:p>
+      <w:pPr>
+        <w:rPr>
+          <w:rFonts w:asciiTheme="minorBidi" w:hAnsiTheme="minorBidi"/>
+          <w:b/>
+          <w:bCs/>
+          <w:noProof/>
+          <w:sz w:val="28"/>
+          <w:szCs w:val="28"/>
+        </w:rPr>
+      </w:pPr>
+    </w:p>
+    <w:p>
+      <w:pPr>
+        <w:rPr>
+          <w:rFonts w:asciiTheme="minorBidi" w:hAnsiTheme="minorBidi"/>
+          <w:b/>
+          <w:bCs/>
+          <w:noProof/>
+          <w:sz w:val="28"/>
+          <w:szCs w:val="28"/>
+        </w:rPr>
+      </w:pPr>
+    </w:p>
+    <w:p>
+      <w:pPr>
+        <w:rPr>
+          <w:rFonts w:asciiTheme="minorBidi" w:hAnsiTheme="minorBidi"/>
+          <w:b/>
+          <w:bCs/>
+          <w:noProof/>
+          <w:sz w:val="28"/>
+          <w:szCs w:val="28"/>
+        </w:rPr>
+      </w:pPr>
+    </w:p>
+    <w:p>
+      <w:pPr>
+        <w:rPr>
+          <w:rFonts w:asciiTheme="minorBidi" w:hAnsiTheme="minorBidi"/>
+          <w:b/>
+          <w:bCs/>
+          <w:noProof/>
+          <w:sz w:val="28"/>
+          <w:szCs w:val="28"/>
+        </w:rPr>
+      </w:pPr>
+    </w:p>
+    <w:p>
+      <w:pPr>
+        <w:rPr>
+          <w:rFonts w:asciiTheme="minorBidi" w:hAnsiTheme="minorBidi"/>
+          <w:b/>
+          <w:bCs/>
+          <w:sz w:val="28"/>
+          <w:szCs w:val="28"/>
         </w:rPr>
       </w:pPr>
       <w:r>
         <w:rPr>
-          <w:rFonts w:asciiTheme="minorBidi" w:hAnsiTheme="minorBidi"/>
-          <w:b/>
-          <w:bCs/>
           <w:noProof/>
-          <w:sz w:val="28"/>
-          <w:szCs w:val="28"/>
         </w:rPr>
         <w:drawing>
-          <wp:inline distT="0" distB="0" distL="0" distR="0" wp14:anchorId="11C72722" wp14:editId="6C36B3C7">
-            <wp:extent cx="5486400" cy="4167554"/>
-            <wp:effectExtent l="0" t="0" r="0" b="4445"/>
-            <wp:docPr id="15" name="Picture 15" descr="Diagram&#10;&#10;Description automatically generated"/>
+          <wp:anchor distT="0" distB="0" distL="114300" distR="114300" simplePos="0" relativeHeight="251659264" behindDoc="0" locked="0" layoutInCell="1" allowOverlap="1" wp14:anchorId="3B5A3352" wp14:editId="29A1BA6B">
+            <wp:simplePos x="0" y="0"/>
+            <wp:positionH relativeFrom="margin">
+              <wp:posOffset>-190500</wp:posOffset>
+            </wp:positionH>
+            <wp:positionV relativeFrom="paragraph">
+              <wp:posOffset>-4822190</wp:posOffset>
+            </wp:positionV>
+            <wp:extent cx="4800600" cy="3912870"/>
+            <wp:effectExtent l="0" t="0" r="0" b="0"/>
+            <wp:wrapThrough wrapText="bothSides">
+              <wp:wrapPolygon edited="0">
+                <wp:start x="0" y="0"/>
+                <wp:lineTo x="0" y="21453"/>
+                <wp:lineTo x="21514" y="21453"/>
+                <wp:lineTo x="21514" y="0"/>
+                <wp:lineTo x="0" y="0"/>
+              </wp:wrapPolygon>
+            </wp:wrapThrough>
+            <wp:docPr id="24" name="Picture 24" descr="Diagram&#10;&#10;Description automatically generated"/>
             <wp:cNvGraphicFramePr>
               <a:graphicFrameLocks xmlns:a="http://schemas.openxmlformats.org/drawingml/2006/main" noChangeAspect="1"/>
             </wp:cNvGraphicFramePr>
@@ -669,21 +1002,12 @@
               <a:graphicData uri="http://schemas.openxmlformats.org/drawingml/2006/picture">
                 <pic:pic xmlns:pic="http://schemas.openxmlformats.org/drawingml/2006/picture">
                   <pic:nvPicPr>
-                    <pic:cNvPr id="15" name="Picture 15" descr="Diagram&#10;&#10;Description automatically generated"/>
+                    <pic:cNvPr id="24" name="Picture 24" descr="Diagram&#10;&#10;Description automatically generated"/>
                     <pic:cNvPicPr/>
                   </pic:nvPicPr>
                   <pic:blipFill>
                     <a:blip r:embed="rId16">
                       <a:extLst>
-                        <a:ext uri="{BEBA8EAE-BF5A-486C-A8C5-ECC9F3942E4B}">
-                          <a14:imgProps xmlns:a14="http://schemas.microsoft.com/office/drawing/2010/main">
-                            <a14:imgLayer r:embed="rId17">
-                              <a14:imgEffect>
-                                <a14:sharpenSoften amount="25000"/>
-                              </a14:imgEffect>
-                            </a14:imgLayer>
-                          </a14:imgProps>
-                        </a:ext>
                         <a:ext uri="{28A0092B-C50C-407E-A947-70E740481C1C}">
                           <a14:useLocalDpi xmlns:a14="http://schemas.microsoft.com/office/drawing/2010/main" val="0"/>
                         </a:ext>
@@ -696,7 +1020,7 @@
                   <pic:spPr>
                     <a:xfrm>
                       <a:off x="0" y="0"/>
-                      <a:ext cx="5490295" cy="4170513"/>
+                      <a:ext cx="4800600" cy="3912870"/>
                     </a:xfrm>
                     <a:prstGeom prst="rect">
                       <a:avLst/>
@@ -705,9 +1029,26 @@
                 </pic:pic>
               </a:graphicData>
             </a:graphic>
-          </wp:inline>
+            <wp14:sizeRelH relativeFrom="margin">
+              <wp14:pctWidth>0</wp14:pctWidth>
+            </wp14:sizeRelH>
+            <wp14:sizeRelV relativeFrom="margin">
+              <wp14:pctHeight>0</wp14:pctHeight>
+            </wp14:sizeRelV>
+          </wp:anchor>
         </w:drawing>
       </w:r>
+    </w:p>
+    <w:p>
+      <w:pPr>
+        <w:rPr>
+          <w:rFonts w:asciiTheme="minorBidi" w:hAnsiTheme="minorBidi"/>
+          <w:b/>
+          <w:bCs/>
+          <w:sz w:val="28"/>
+          <w:szCs w:val="28"/>
+        </w:rPr>
+      </w:pPr>
     </w:p>
     <w:p>
       <w:pPr>

</xml_diff>